<commit_message>
small changes where made
</commit_message>
<xml_diff>
--- a/Enemy Ai Finite State Machine.docx
+++ b/Enemy Ai Finite State Machine.docx
@@ -37,21 +37,7 @@
         <w:rPr>
           <w:lang w:val="en-US"/>
         </w:rPr>
-        <w:t xml:space="preserve">Available enemy </w:t>
-      </w:r>
-      <w:proofErr w:type="gramStart"/>
-      <w:r>
-        <w:rPr>
-          <w:lang w:val="en-US"/>
-        </w:rPr>
-        <w:t>actions :</w:t>
-      </w:r>
-      <w:proofErr w:type="gramEnd"/>
-      <w:r>
-        <w:rPr>
-          <w:lang w:val="en-US"/>
-        </w:rPr>
-        <w:t xml:space="preserve"> Move , Shoot </w:t>
+        <w:t xml:space="preserve">Available enemy actions : Move , Shoot </w:t>
       </w:r>
     </w:p>
     <w:p>
@@ -459,6 +445,43 @@
           <w:lang w:val="en-US"/>
         </w:rPr>
       </w:pPr>
+      <w:proofErr w:type="spellStart"/>
+      <w:r>
+        <w:rPr>
+          <w:lang w:val="en-US"/>
+        </w:rPr>
+        <w:lastRenderedPageBreak/>
+        <w:t>Github</w:t>
+      </w:r>
+      <w:proofErr w:type="spellEnd"/>
+      <w:r>
+        <w:rPr>
+          <w:lang w:val="en-US"/>
+        </w:rPr>
+        <w:t xml:space="preserve"> Link:</w:t>
+      </w:r>
+    </w:p>
+    <w:p>
+      <w:pPr>
+        <w:rPr>
+          <w:lang w:val="en-US"/>
+        </w:rPr>
+      </w:pPr>
+      <w:hyperlink r:id="rId5" w:history="1">
+        <w:r>
+          <w:rPr>
+            <w:rStyle w:val="Hyperlink"/>
+            <w:lang w:val="en-US"/>
+          </w:rPr>
+          <w:t>https://github.com/xxxGrimfiendxxx/TankYou.git</w:t>
+        </w:r>
+      </w:hyperlink>
+      <w:r>
+        <w:rPr>
+          <w:lang w:val="en-US"/>
+        </w:rPr>
+        <w:t xml:space="preserve"> </w:t>
+      </w:r>
     </w:p>
     <w:p>
       <w:pPr>
@@ -1408,6 +1431,29 @@
       <w:spacing w:val="5"/>
     </w:rPr>
   </w:style>
+  <w:style w:type="character" w:styleId="Hyperlink">
+    <w:name w:val="Hyperlink"/>
+    <w:basedOn w:val="DefaultParagraphFont"/>
+    <w:uiPriority w:val="99"/>
+    <w:unhideWhenUsed/>
+    <w:rsid w:val="00992E1E"/>
+    <w:rPr>
+      <w:color w:val="467886" w:themeColor="hyperlink"/>
+      <w:u w:val="single"/>
+    </w:rPr>
+  </w:style>
+  <w:style w:type="character" w:styleId="UnresolvedMention">
+    <w:name w:val="Unresolved Mention"/>
+    <w:basedOn w:val="DefaultParagraphFont"/>
+    <w:uiPriority w:val="99"/>
+    <w:semiHidden/>
+    <w:unhideWhenUsed/>
+    <w:rsid w:val="00992E1E"/>
+    <w:rPr>
+      <w:color w:val="605E5C"/>
+      <w:shd w:val="clear" w:color="auto" w:fill="E1DFDD"/>
+    </w:rPr>
+  </w:style>
 </w:styles>
 </file>
 

</xml_diff>